<commit_message>
added the png file
</commit_message>
<xml_diff>
--- a/readme.docx
+++ b/readme.docx
@@ -119,6 +119,7 @@
       <w:r>
         <w:rPr>
           <w:rFonts w:cstheme="minorHAnsi"/>
+          <w:noProof/>
         </w:rPr>
         <w:drawing>
           <wp:inline distT="0" distB="0" distL="0" distR="0" wp14:anchorId="31E4D990" wp14:editId="29B870FF">
@@ -183,36 +184,50 @@
         <w:lastRenderedPageBreak/>
         <w:t>Dependencies</w:t>
       </w:r>
+    </w:p>
+    <w:p>
+      <w:pPr>
+        <w:jc w:val="both"/>
+        <w:rPr>
+          <w:rFonts w:cstheme="minorHAnsi"/>
+        </w:rPr>
+      </w:pPr>
+      <w:r>
+        <w:rPr>
+          <w:rFonts w:cstheme="minorHAnsi"/>
+        </w:rPr>
+        <w:t>sklearn == 0.22.1</w:t>
+      </w:r>
+    </w:p>
+    <w:p>
+      <w:pPr>
+        <w:jc w:val="both"/>
+        <w:rPr>
+          <w:rFonts w:cstheme="minorHAnsi"/>
+        </w:rPr>
+      </w:pPr>
+      <w:r>
+        <w:rPr>
+          <w:rFonts w:cstheme="minorHAnsi"/>
+        </w:rPr>
+        <w:t>torch == 1.4.0</w:t>
+      </w:r>
+    </w:p>
+    <w:p>
+      <w:pPr>
+        <w:jc w:val="both"/>
+        <w:rPr>
+          <w:rFonts w:cstheme="minorHAnsi"/>
+        </w:rPr>
+      </w:pPr>
+      <w:r>
+        <w:rPr>
+          <w:rFonts w:cstheme="minorHAnsi"/>
+        </w:rPr>
+        <w:t>gym == 0.15.6</w:t>
+      </w:r>
       <w:bookmarkStart w:id="0" w:name="_GoBack"/>
       <w:bookmarkEnd w:id="0"/>
-    </w:p>
-    <w:p>
-      <w:pPr>
-        <w:jc w:val="both"/>
-        <w:rPr>
-          <w:rFonts w:cstheme="minorHAnsi"/>
-        </w:rPr>
-      </w:pPr>
-      <w:r>
-        <w:rPr>
-          <w:rFonts w:cstheme="minorHAnsi"/>
-        </w:rPr>
-        <w:t>sklearn == 0.22.1</w:t>
-      </w:r>
-    </w:p>
-    <w:p>
-      <w:pPr>
-        <w:jc w:val="both"/>
-        <w:rPr>
-          <w:rFonts w:cstheme="minorHAnsi"/>
-        </w:rPr>
-      </w:pPr>
-      <w:r>
-        <w:rPr>
-          <w:rFonts w:cstheme="minorHAnsi"/>
-        </w:rPr>
-        <w:t>torch == 1.4.0</w:t>
-      </w:r>
     </w:p>
     <w:sectPr>
       <w:pgSz w:w="12240" w:h="15840"/>
@@ -347,6 +362,7 @@
     <w:lsdException w:name="HTML Sample" w:semiHidden="1" w:unhideWhenUsed="1"/>
     <w:lsdException w:name="HTML Typewriter" w:semiHidden="1" w:unhideWhenUsed="1"/>
     <w:lsdException w:name="HTML Variable" w:semiHidden="1" w:unhideWhenUsed="1"/>
+    <w:lsdException w:name="Normal Table" w:semiHidden="1" w:unhideWhenUsed="1"/>
     <w:lsdException w:name="annotation subject" w:semiHidden="1" w:unhideWhenUsed="1"/>
     <w:lsdException w:name="No List" w:semiHidden="1" w:unhideWhenUsed="1"/>
     <w:lsdException w:name="Outline List 1" w:semiHidden="1" w:unhideWhenUsed="1"/>
@@ -393,8 +409,10 @@
     <w:lsdException w:name="Table Subtle 2" w:semiHidden="1" w:unhideWhenUsed="1"/>
     <w:lsdException w:name="Table Web 1" w:semiHidden="1" w:unhideWhenUsed="1"/>
     <w:lsdException w:name="Table Web 2" w:semiHidden="1" w:unhideWhenUsed="1"/>
+    <w:lsdException w:name="Table Web 3" w:semiHidden="1" w:unhideWhenUsed="1"/>
     <w:lsdException w:name="Balloon Text" w:semiHidden="1" w:unhideWhenUsed="1"/>
     <w:lsdException w:name="Table Grid" w:uiPriority="39"/>
+    <w:lsdException w:name="Table Theme" w:semiHidden="1" w:unhideWhenUsed="1"/>
     <w:lsdException w:name="Placeholder Text" w:semiHidden="1"/>
     <w:lsdException w:name="No Spacing" w:uiPriority="1" w:qFormat="1"/>
     <w:lsdException w:name="Light Shading" w:uiPriority="60"/>

</xml_diff>